<commit_message>
Fixed Margin & Spacing
</commit_message>
<xml_diff>
--- a/BAB I.docx
+++ b/BAB I.docx
@@ -47,8 +47,23 @@
     </w:p>
     <w:p>
       <w:pPr>
-        <w:spacing w:line="480" w:lineRule="auto"/>
+        <w:keepNext w:val="0"/>
+        <w:keepLines w:val="0"/>
+        <w:pageBreakBefore w:val="0"/>
+        <w:widowControl/>
+        <w:kinsoku/>
+        <w:wordWrap/>
+        <w:overflowPunct/>
+        <w:topLinePunct w:val="0"/>
+        <w:autoSpaceDE/>
+        <w:autoSpaceDN/>
+        <w:bidi w:val="0"/>
+        <w:adjustRightInd/>
+        <w:snapToGrid/>
+        <w:spacing w:line="960" w:lineRule="auto"/>
         <w:jc w:val="center"/>
+        <w:textAlignment w:val="auto"/>
+        <w:outlineLvl w:val="9"/>
         <w:rPr>
           <w:rFonts w:hint="default" w:ascii="Times New Roman" w:hAnsi="Times New Roman" w:cs="Times New Roman"/>
           <w:b/>
@@ -129,7 +144,18 @@
           <w:szCs w:val="24"/>
           <w:lang w:eastAsia="en-US"/>
         </w:rPr>
-        <w:t>Perkembangan teknologi yang sangat pesat telah menyentuh segala aspek kehidupan manusia. Termasuk penggunaan teknologi Internet yang a</w:t>
+        <w:t>Perkembangan teknologi yang sangat pesat telah menyentuh segala aspek kehidupan manusia. Termasuk penggunaan t</w:t>
+      </w:r>
+      <w:bookmarkStart w:id="1" w:name="_GoBack"/>
+      <w:bookmarkEnd w:id="1"/>
+      <w:r>
+        <w:rPr>
+          <w:rFonts w:hint="default" w:ascii="Times New Roman" w:hAnsi="Times New Roman" w:eastAsia="Calibri" w:cs="Times New Roman"/>
+          <w:sz w:val="24"/>
+          <w:szCs w:val="24"/>
+          <w:lang w:eastAsia="en-US"/>
+        </w:rPr>
+        <w:t>eknologi Internet yang a</w:t>
       </w:r>
       <w:r>
         <w:rPr>
@@ -459,64 +485,6 @@
           <w:lang w:eastAsia="zh-CN" w:bidi="ar"/>
         </w:rPr>
         <w:t>semakin ketat.</w:t>
-      </w:r>
-    </w:p>
-    <w:p>
-      <w:pPr>
-        <w:spacing w:after="0" w:line="480" w:lineRule="auto"/>
-        <w:ind w:left="0" w:leftChars="0" w:firstLine="600" w:firstLineChars="0"/>
-        <w:jc w:val="both"/>
-        <w:rPr>
-          <w:rFonts w:hint="default" w:ascii="Times New Roman" w:hAnsi="Times New Roman" w:eastAsia="Calibri" w:cs="Times New Roman"/>
-          <w:sz w:val="24"/>
-          <w:szCs w:val="24"/>
-          <w:lang w:eastAsia="en-US"/>
-        </w:rPr>
-      </w:pPr>
-      <w:r>
-        <w:rPr>
-          <w:rFonts w:hint="default" w:ascii="Times New Roman" w:hAnsi="Times New Roman" w:eastAsia="Calibri" w:cs="Times New Roman"/>
-          <w:sz w:val="24"/>
-          <w:szCs w:val="24"/>
-          <w:lang w:eastAsia="en-US"/>
-        </w:rPr>
-        <w:t>Radar Banjarmasin adalah suatu perusahaan di bidang media berita yang memberikan informasi baik itu segi ekonomi, politik, hiburan, olahraga atau sosial masyarakat banua. Selain dari hasil penjualan koran harian, perusahaan ini juga memiliki sumber pendapatan lain, salah satunya yaitu dari penayang</w:t>
-      </w:r>
-      <w:r>
-        <w:rPr>
-          <w:rFonts w:hint="default" w:ascii="Times New Roman" w:hAnsi="Times New Roman" w:eastAsia="Calibri" w:cs="Times New Roman"/>
-          <w:sz w:val="24"/>
-          <w:szCs w:val="24"/>
-          <w:lang w:eastAsia="en-US"/>
-        </w:rPr>
-        <w:t>an</w:t>
-      </w:r>
-      <w:r>
-        <w:rPr>
-          <w:rFonts w:hint="default" w:ascii="Times New Roman" w:hAnsi="Times New Roman" w:eastAsia="Calibri" w:cs="Times New Roman"/>
-          <w:sz w:val="24"/>
-          <w:szCs w:val="24"/>
-          <w:lang w:eastAsia="en-US"/>
-        </w:rPr>
-        <w:t xml:space="preserve"> iklan pada koran yang terbit. Jenis iklan yang </w:t>
-      </w:r>
-      <w:r>
-        <w:rPr>
-          <w:rFonts w:hint="default" w:ascii="Times New Roman" w:hAnsi="Times New Roman" w:eastAsia="Calibri" w:cs="Times New Roman"/>
-          <w:sz w:val="24"/>
-          <w:szCs w:val="24"/>
-          <w:lang w:eastAsia="en-US"/>
-        </w:rPr>
-        <w:t>tersedia</w:t>
-      </w:r>
-      <w:r>
-        <w:rPr>
-          <w:rFonts w:hint="default" w:ascii="Times New Roman" w:hAnsi="Times New Roman" w:eastAsia="Calibri" w:cs="Times New Roman"/>
-          <w:sz w:val="24"/>
-          <w:szCs w:val="24"/>
-          <w:lang w:eastAsia="en-US"/>
-        </w:rPr>
-        <w:t xml:space="preserve"> sangat bervariasi, dan terbagi atas 2 kategori, yaitu iklan deret dan iklan kolom. Iklan deret adalah iklan yang tempat peletakannya telah ditentukan pada halaman tertentu, sedangkan iklan kolom adalah iklan yang dapat ditentukan sendiri tempat peletakannya oleh pelanggan/pemasang iklan.</w:t>
       </w:r>
     </w:p>
     <w:p>
@@ -533,7 +501,8 @@
         <w:sectPr>
           <w:footerReference r:id="rId3" w:type="default"/>
           <w:pgSz w:w="11850" w:h="16783"/>
-          <w:pgMar w:top="1701" w:right="1701" w:bottom="1701" w:left="2268" w:header="720" w:footer="720" w:gutter="0"/>
+          <w:pgMar w:top="2268" w:right="1701" w:bottom="1701" w:left="2268" w:header="720" w:footer="720" w:gutter="0"/>
+          <w:pgNumType w:fmt="decimal"/>
           <w:cols w:space="0" w:num="1"/>
           <w:rtlGutter w:val="0"/>
           <w:docGrid w:linePitch="360" w:charSpace="0"/>
@@ -546,37 +515,16 @@
           <w:szCs w:val="24"/>
           <w:lang w:eastAsia="en-US"/>
         </w:rPr>
-        <w:t>Sistem pemesanan iklan di kantor radar banjarmasin yang berjalan saat ini, mengharuskan calon pemasang iklan untuk melakukan pendaftaran dengan datang langsung ke kantor Radar Banjarmasin, atau menghubungi staff ikla</w:t>
-      </w:r>
-      <w:r>
-        <w:rPr>
-          <w:rFonts w:hint="default" w:ascii="Times New Roman" w:hAnsi="Times New Roman" w:eastAsia="Calibri" w:cs="Times New Roman"/>
-          <w:sz w:val="24"/>
-          <w:szCs w:val="24"/>
-          <w:lang w:eastAsia="en-US"/>
-        </w:rPr>
-        <w:t xml:space="preserve">n </w:t>
-      </w:r>
-    </w:p>
-    <w:p>
-      <w:pPr>
-        <w:spacing w:after="0" w:line="480" w:lineRule="auto"/>
-        <w:jc w:val="both"/>
-        <w:rPr>
-          <w:rFonts w:hint="default" w:ascii="Times New Roman" w:hAnsi="Times New Roman" w:eastAsia="Calibri" w:cs="Times New Roman"/>
-          <w:sz w:val="24"/>
-          <w:szCs w:val="24"/>
-          <w:lang w:eastAsia="en-US"/>
-        </w:rPr>
-      </w:pPr>
-      <w:r>
-        <w:rPr>
-          <w:rFonts w:hint="default" w:ascii="Times New Roman" w:hAnsi="Times New Roman" w:eastAsia="Calibri" w:cs="Times New Roman"/>
-          <w:sz w:val="24"/>
-          <w:szCs w:val="24"/>
-          <w:lang w:eastAsia="en-US"/>
-        </w:rPr>
-        <w:t>terlebih dahulu. Sistem konvensional seperti ini, sebenarnya dapat lebih dipermudah dengan menerapkan teknologi internet sehingga kegiatan pemesanan iklan dapat menjadi lebih cepat, mudah serta effisien.</w:t>
+        <w:t>Radar Banjarmasin adalah suatu perusahaan di bidang media berita yang memberikan informasi baik itu segi ekonomi, politik, hiburan, olahraga atau sosial masyarakat banua. Selain dari hasil penjualan koran harian, perusahaan ini juga memiliki sumber pendapatan lain, salah satunya yaitu dari penayangan iklan pada koran yang terbit. Jenis iklan yang tersedia sangat bervariasi, dan terbagi atas 2 kategori, yaitu iklan deret dan iklan kolom. Iklan deret adalah iklan yang tempat peletakannya telah ditentukan pada halaman tertentu, sedangkan iklan kolom adalah iklan yang dapat ditentukan sendiri tempat peletakannya oleh pelanggan/pemasang ikla</w:t>
+      </w:r>
+      <w:r>
+        <w:rPr>
+          <w:rFonts w:hint="default" w:ascii="Times New Roman" w:hAnsi="Times New Roman" w:eastAsia="Calibri" w:cs="Times New Roman"/>
+          <w:sz w:val="24"/>
+          <w:szCs w:val="24"/>
+          <w:lang w:eastAsia="en-US"/>
+        </w:rPr>
+        <w:t>n.</w:t>
       </w:r>
     </w:p>
     <w:p>
@@ -598,6 +546,82 @@
           <w:szCs w:val="24"/>
           <w:lang w:eastAsia="en-US"/>
         </w:rPr>
+        <w:t xml:space="preserve">Sistem </w:t>
+      </w:r>
+      <w:r>
+        <w:rPr>
+          <w:rFonts w:hint="default" w:ascii="Times New Roman" w:hAnsi="Times New Roman" w:eastAsia="Calibri" w:cs="Times New Roman"/>
+          <w:sz w:val="24"/>
+          <w:szCs w:val="24"/>
+          <w:lang w:eastAsia="en-US"/>
+        </w:rPr>
+        <w:t xml:space="preserve">layanan </w:t>
+      </w:r>
+      <w:r>
+        <w:rPr>
+          <w:rFonts w:hint="default" w:ascii="Times New Roman" w:hAnsi="Times New Roman" w:eastAsia="Calibri" w:cs="Times New Roman"/>
+          <w:sz w:val="24"/>
+          <w:szCs w:val="24"/>
+          <w:lang w:eastAsia="en-US"/>
+        </w:rPr>
+        <w:t>pemesanan iklan di kantor radar banjarmasin yang berjalan saat ini, mengharuskan calon pemasang iklan untuk melakukan pendaftaran denga</w:t>
+      </w:r>
+      <w:r>
+        <w:rPr>
+          <w:rFonts w:hint="default" w:ascii="Times New Roman" w:hAnsi="Times New Roman" w:eastAsia="Calibri" w:cs="Times New Roman"/>
+          <w:sz w:val="24"/>
+          <w:szCs w:val="24"/>
+          <w:lang w:eastAsia="en-US"/>
+        </w:rPr>
+        <w:t xml:space="preserve">n </w:t>
+      </w:r>
+      <w:r>
+        <w:rPr>
+          <w:rFonts w:hint="default" w:ascii="Times New Roman" w:hAnsi="Times New Roman" w:eastAsia="Calibri" w:cs="Times New Roman"/>
+          <w:sz w:val="24"/>
+          <w:szCs w:val="24"/>
+          <w:lang w:eastAsia="en-US"/>
+        </w:rPr>
+        <w:t>datang langsung ke kantor Radar Banjarmasin, atau menghubungi staff iklan</w:t>
+      </w:r>
+      <w:r>
+        <w:rPr>
+          <w:rFonts w:hint="default" w:ascii="Times New Roman" w:hAnsi="Times New Roman" w:eastAsia="Calibri" w:cs="Times New Roman"/>
+          <w:sz w:val="24"/>
+          <w:szCs w:val="24"/>
+          <w:lang w:eastAsia="en-US"/>
+        </w:rPr>
+        <w:t xml:space="preserve"> </w:t>
+      </w:r>
+      <w:r>
+        <w:rPr>
+          <w:rFonts w:hint="default" w:ascii="Times New Roman" w:hAnsi="Times New Roman" w:eastAsia="Calibri" w:cs="Times New Roman"/>
+          <w:sz w:val="24"/>
+          <w:szCs w:val="24"/>
+          <w:lang w:eastAsia="en-US"/>
+        </w:rPr>
+        <w:t>terlebih dahulu. Sistem konvensional seperti ini, sebenarnya dapat lebih dipermudah dengan menerapkan teknologi internet sehingga kegiatan pemesanan iklan dapat menjadi lebih cepat, mudah serta effisien.</w:t>
+      </w:r>
+    </w:p>
+    <w:p>
+      <w:pPr>
+        <w:spacing w:after="0" w:line="480" w:lineRule="auto"/>
+        <w:ind w:left="0" w:leftChars="0" w:firstLine="600" w:firstLineChars="0"/>
+        <w:jc w:val="both"/>
+        <w:rPr>
+          <w:rFonts w:hint="default" w:ascii="Times New Roman" w:hAnsi="Times New Roman" w:eastAsia="Calibri" w:cs="Times New Roman"/>
+          <w:sz w:val="24"/>
+          <w:szCs w:val="24"/>
+          <w:lang w:eastAsia="en-US"/>
+        </w:rPr>
+      </w:pPr>
+      <w:r>
+        <w:rPr>
+          <w:rFonts w:hint="default" w:ascii="Times New Roman" w:hAnsi="Times New Roman" w:eastAsia="Calibri" w:cs="Times New Roman"/>
+          <w:sz w:val="24"/>
+          <w:szCs w:val="24"/>
+          <w:lang w:eastAsia="en-US"/>
+        </w:rPr>
         <w:t xml:space="preserve">Dengan begitu, seharusnya pelanggan dapat melakukan pemesanan iklan secara online melalui website dan tidak lagi diharuskan datang ke kantor Radar Banjarmasin untuk melakukan pemesanan iklan. Tidak hanya itu saja, staff divisi iklan-pun akan lebih dipermudah dalam mengelola data pemesanan iklan milik pelanggan. Maka dari itu penulis mengambil topik </w:t>
       </w:r>
       <w:r>
@@ -609,7 +633,29 @@
           <w:szCs w:val="24"/>
           <w:lang w:eastAsia="en-US"/>
         </w:rPr>
-        <w:t xml:space="preserve">“SISTEM INFORMASI PEMESANAN IKLAN DI KORAN RADAR BANJARMASIN BERBASIS WEB” </w:t>
+        <w:t xml:space="preserve">“SISTEM INFORMASI </w:t>
+      </w:r>
+      <w:r>
+        <w:rPr>
+          <w:rFonts w:hint="default" w:ascii="Times New Roman" w:hAnsi="Times New Roman" w:eastAsia="Calibri" w:cs="Times New Roman"/>
+          <w:b/>
+          <w:bCs/>
+          <w:sz w:val="24"/>
+          <w:szCs w:val="24"/>
+          <w:lang w:eastAsia="en-US"/>
+        </w:rPr>
+        <w:t>LAYANAN</w:t>
+      </w:r>
+      <w:r>
+        <w:rPr>
+          <w:rFonts w:hint="default" w:ascii="Times New Roman" w:hAnsi="Times New Roman" w:eastAsia="Calibri" w:cs="Times New Roman"/>
+          <w:b/>
+          <w:bCs/>
+          <w:sz w:val="24"/>
+          <w:szCs w:val="24"/>
+          <w:lang w:eastAsia="en-US"/>
+        </w:rPr>
+        <w:t xml:space="preserve"> IKLAN DI KORAN RADAR BANJARMASIN BERBASIS WEB” </w:t>
       </w:r>
       <w:r>
         <w:rPr>
@@ -747,7 +793,25 @@
           <w:szCs w:val="24"/>
           <w:lang w:eastAsia="en-US"/>
         </w:rPr>
-        <w:t>Bagaimana membuat sistem informasi berbasis web untuk pemesanan iklan di koran Radar Banjarmasin ?</w:t>
+        <w:t xml:space="preserve">Bagaimana membuat sistem informasi berbasis web untuk </w:t>
+      </w:r>
+      <w:r>
+        <w:rPr>
+          <w:rFonts w:hint="default" w:ascii="Times New Roman" w:hAnsi="Times New Roman" w:eastAsia="Calibri" w:cs="Times New Roman"/>
+          <w:sz w:val="24"/>
+          <w:szCs w:val="24"/>
+          <w:lang w:eastAsia="en-US"/>
+        </w:rPr>
+        <w:t>layanan</w:t>
+      </w:r>
+      <w:r>
+        <w:rPr>
+          <w:rFonts w:hint="default" w:ascii="Times New Roman" w:hAnsi="Times New Roman" w:eastAsia="Calibri" w:cs="Times New Roman"/>
+          <w:sz w:val="24"/>
+          <w:szCs w:val="24"/>
+          <w:lang w:eastAsia="en-US"/>
+        </w:rPr>
+        <w:t xml:space="preserve"> iklan di koran Radar Banjarmasin ?</w:t>
       </w:r>
     </w:p>
     <w:p>
@@ -1057,7 +1121,27 @@
           <w:sz w:val="24"/>
           <w:szCs w:val="24"/>
         </w:rPr>
-        <w:t>Tujuan Praktik Kerja Lapangan</w:t>
+        <w:t xml:space="preserve">Tujuan </w:t>
+      </w:r>
+      <w:r>
+        <w:rPr>
+          <w:rFonts w:hint="default" w:ascii="Times New Roman" w:hAnsi="Times New Roman" w:cs="Times New Roman"/>
+          <w:b/>
+          <w:bCs/>
+          <w:sz w:val="24"/>
+          <w:szCs w:val="24"/>
+        </w:rPr>
+        <w:t>Praktek</w:t>
+      </w:r>
+      <w:r>
+        <w:rPr>
+          <w:rFonts w:hint="default" w:ascii="Times New Roman" w:hAnsi="Times New Roman" w:cs="Times New Roman"/>
+          <w:b/>
+          <w:bCs/>
+          <w:sz w:val="24"/>
+          <w:szCs w:val="24"/>
+        </w:rPr>
+        <w:t xml:space="preserve"> Kerja Lapangan</w:t>
       </w:r>
     </w:p>
     <w:p>
@@ -1163,7 +1247,23 @@
           <w:sz w:val="24"/>
           <w:szCs w:val="24"/>
         </w:rPr>
-        <w:t>Praktik</w:t>
+        <w:t>Prakt</w:t>
+      </w:r>
+      <w:r>
+        <w:rPr>
+          <w:rFonts w:hint="default" w:ascii="Times New Roman" w:hAnsi="Times New Roman" w:cs="Times New Roman"/>
+          <w:sz w:val="24"/>
+          <w:szCs w:val="24"/>
+        </w:rPr>
+        <w:t>e</w:t>
+      </w:r>
+      <w:r>
+        <w:rPr>
+          <w:rFonts w:hint="default" w:ascii="Times New Roman" w:hAnsi="Times New Roman" w:cs="Times New Roman"/>
+          <w:sz w:val="24"/>
+          <w:szCs w:val="24"/>
+        </w:rPr>
+        <w:t>k</w:t>
       </w:r>
       <w:r>
         <w:rPr>
@@ -1216,8 +1316,6 @@
         </w:rPr>
         <w:t>adalah :</w:t>
       </w:r>
-      <w:bookmarkStart w:id="1" w:name="_GoBack"/>
-      <w:bookmarkEnd w:id="1"/>
     </w:p>
     <w:p>
       <w:pPr>
@@ -1877,7 +1975,23 @@
           <w:sz w:val="24"/>
           <w:szCs w:val="24"/>
         </w:rPr>
-        <w:t xml:space="preserve">Membuat sistem informasi pemesanan iklan di koran radar banjarmasin </w:t>
+        <w:t xml:space="preserve">Membuat sistem informasi </w:t>
+      </w:r>
+      <w:r>
+        <w:rPr>
+          <w:rFonts w:hint="default" w:ascii="Times New Roman" w:hAnsi="Times New Roman" w:cs="Times New Roman"/>
+          <w:sz w:val="24"/>
+          <w:szCs w:val="24"/>
+        </w:rPr>
+        <w:t>layanan</w:t>
+      </w:r>
+      <w:r>
+        <w:rPr>
+          <w:rFonts w:hint="default" w:ascii="Times New Roman" w:hAnsi="Times New Roman" w:cs="Times New Roman"/>
+          <w:sz w:val="24"/>
+          <w:szCs w:val="24"/>
+        </w:rPr>
+        <w:t xml:space="preserve"> iklan di koran radar banjarmasin </w:t>
       </w:r>
     </w:p>
     <w:p>
@@ -1998,7 +2112,47 @@
           <w:sz w:val="24"/>
           <w:szCs w:val="24"/>
         </w:rPr>
-        <w:t>Manfaat Praktik Kerja Lapangan</w:t>
+        <w:t xml:space="preserve">Manfaat </w:t>
+      </w:r>
+      <w:r>
+        <w:rPr>
+          <w:rFonts w:hint="default" w:ascii="Times New Roman" w:hAnsi="Times New Roman" w:cs="Times New Roman"/>
+          <w:b/>
+          <w:bCs/>
+          <w:sz w:val="24"/>
+          <w:szCs w:val="24"/>
+        </w:rPr>
+        <w:t>P</w:t>
+      </w:r>
+      <w:r>
+        <w:rPr>
+          <w:rFonts w:hint="default" w:ascii="Times New Roman" w:hAnsi="Times New Roman" w:cs="Times New Roman"/>
+          <w:b/>
+          <w:bCs/>
+          <w:sz w:val="24"/>
+          <w:szCs w:val="24"/>
+        </w:rPr>
+        <w:t>rakt</w:t>
+      </w:r>
+      <w:r>
+        <w:rPr>
+          <w:rFonts w:hint="default" w:ascii="Times New Roman" w:hAnsi="Times New Roman" w:cs="Times New Roman"/>
+          <w:b/>
+          <w:bCs/>
+          <w:sz w:val="24"/>
+          <w:szCs w:val="24"/>
+        </w:rPr>
+        <w:t>e</w:t>
+      </w:r>
+      <w:r>
+        <w:rPr>
+          <w:rFonts w:hint="default" w:ascii="Times New Roman" w:hAnsi="Times New Roman" w:cs="Times New Roman"/>
+          <w:b/>
+          <w:bCs/>
+          <w:sz w:val="24"/>
+          <w:szCs w:val="24"/>
+        </w:rPr>
+        <w:t>k Kerja Lapangan</w:t>
       </w:r>
     </w:p>
     <w:p>
@@ -2225,9 +2379,24 @@
     </w:p>
     <w:p>
       <w:pPr>
-        <w:spacing w:after="0" w:line="480" w:lineRule="auto"/>
-        <w:ind w:left="0" w:leftChars="0" w:firstLine="600" w:firstLineChars="0"/>
-        <w:jc w:val="both"/>
+        <w:keepNext w:val="0"/>
+        <w:keepLines w:val="0"/>
+        <w:pageBreakBefore w:val="0"/>
+        <w:widowControl/>
+        <w:kinsoku/>
+        <w:wordWrap/>
+        <w:overflowPunct/>
+        <w:topLinePunct w:val="0"/>
+        <w:autoSpaceDE/>
+        <w:autoSpaceDN/>
+        <w:bidi w:val="0"/>
+        <w:adjustRightInd/>
+        <w:snapToGrid/>
+        <w:spacing w:after="721" w:afterLines="200" w:line="480" w:lineRule="auto"/>
+        <w:ind w:left="0" w:leftChars="0" w:firstLine="601" w:firstLineChars="0"/>
+        <w:jc w:val="both"/>
+        <w:textAlignment w:val="auto"/>
+        <w:outlineLvl w:val="9"/>
         <w:rPr>
           <w:rFonts w:hint="default" w:ascii="Times New Roman" w:hAnsi="Times New Roman" w:cs="Times New Roman"/>
           <w:sz w:val="24"/>
@@ -2314,7 +2483,25 @@
           <w:szCs w:val="24"/>
           <w:lang w:eastAsia="en-US"/>
         </w:rPr>
-        <w:t>Bab ini membahas tentang Latar Belakang, Perumusan Masalah, Batasan Masalah, Tujuan dan Manfaat Praktik Kerja Lapangan (PKL) serta Sistematika Penulisan.</w:t>
+        <w:t>Bab ini membahas tentang Latar Belakang, Perumusan Masalah, Batasan Masalah, Tujuan dan Manfaat Prak</w:t>
+      </w:r>
+      <w:r>
+        <w:rPr>
+          <w:rFonts w:hint="default" w:ascii="Times New Roman" w:hAnsi="Times New Roman" w:eastAsia="Calibri" w:cs="Times New Roman"/>
+          <w:sz w:val="24"/>
+          <w:szCs w:val="24"/>
+          <w:lang w:eastAsia="en-US"/>
+        </w:rPr>
+        <w:t>te</w:t>
+      </w:r>
+      <w:r>
+        <w:rPr>
+          <w:rFonts w:hint="default" w:ascii="Times New Roman" w:hAnsi="Times New Roman" w:eastAsia="Calibri" w:cs="Times New Roman"/>
+          <w:sz w:val="24"/>
+          <w:szCs w:val="24"/>
+          <w:lang w:eastAsia="en-US"/>
+        </w:rPr>
+        <w:t>k Kerja Lapangan (PKL) serta Sistematika Penulisan.</w:t>
       </w:r>
     </w:p>
     <w:p>
@@ -2356,14 +2543,12 @@
       </w:r>
       <w:r>
         <w:rPr>
-          <w:rFonts w:hint="default" w:ascii="Times New Roman" w:hAnsi="Times New Roman" w:eastAsia="Calibri" w:cs="Times New Roman"/>
-          <w:b/>
-          <w:bCs/>
-          <w:sz w:val="24"/>
-          <w:szCs w:val="24"/>
-          <w:lang w:eastAsia="en-US"/>
-        </w:rPr>
-        <w:t>LANDASAN TEORI</w:t>
+          <w:rFonts w:ascii="Times New Roman" w:hAnsi="Times New Roman" w:cs="Times New Roman"/>
+          <w:b/>
+          <w:sz w:val="24"/>
+          <w:szCs w:val="24"/>
+        </w:rPr>
+        <w:t>TINJAUAN SINGKAT INSTANSI</w:t>
       </w:r>
     </w:p>
     <w:p>
@@ -2379,12 +2564,223 @@
       </w:pPr>
       <w:r>
         <w:rPr>
-          <w:rFonts w:hint="default" w:ascii="Times New Roman" w:hAnsi="Times New Roman" w:eastAsia="Calibri" w:cs="Times New Roman"/>
-          <w:sz w:val="24"/>
-          <w:szCs w:val="24"/>
-          <w:lang w:eastAsia="en-US"/>
-        </w:rPr>
-        <w:t>Dalam bab ini memaparkan mengenai teori-teori dasar yang berkaitan dengan topik yang dibahas dan kerangka pemikiran tentang aplikasi yang dibuat.</w:t>
+          <w:rFonts w:ascii="Times New Roman" w:hAnsi="Times New Roman" w:cs="Times New Roman"/>
+          <w:sz w:val="24"/>
+          <w:szCs w:val="24"/>
+          <w:lang w:val="id-ID"/>
+        </w:rPr>
+        <w:t>B</w:t>
+      </w:r>
+      <w:r>
+        <w:rPr>
+          <w:rFonts w:ascii="Times New Roman" w:hAnsi="Times New Roman" w:cs="Times New Roman"/>
+          <w:sz w:val="24"/>
+          <w:szCs w:val="24"/>
+        </w:rPr>
+        <w:t>ab</w:t>
+      </w:r>
+      <w:r>
+        <w:rPr>
+          <w:rFonts w:ascii="Times New Roman" w:hAnsi="Times New Roman" w:cs="Times New Roman"/>
+          <w:sz w:val="24"/>
+          <w:szCs w:val="24"/>
+          <w:lang w:val="id-ID"/>
+        </w:rPr>
+        <w:t xml:space="preserve"> </w:t>
+      </w:r>
+      <w:r>
+        <w:rPr>
+          <w:rFonts w:ascii="Times New Roman" w:hAnsi="Times New Roman" w:cs="Times New Roman"/>
+          <w:sz w:val="24"/>
+          <w:szCs w:val="24"/>
+        </w:rPr>
+        <w:t>ini</w:t>
+      </w:r>
+      <w:r>
+        <w:rPr>
+          <w:rFonts w:ascii="Times New Roman" w:hAnsi="Times New Roman" w:cs="Times New Roman"/>
+          <w:sz w:val="24"/>
+          <w:szCs w:val="24"/>
+          <w:lang w:val="id-ID"/>
+        </w:rPr>
+        <w:t xml:space="preserve"> </w:t>
+      </w:r>
+      <w:r>
+        <w:rPr>
+          <w:rFonts w:ascii="Times New Roman" w:hAnsi="Times New Roman" w:cs="Times New Roman"/>
+          <w:sz w:val="24"/>
+          <w:szCs w:val="24"/>
+        </w:rPr>
+        <w:t>memaparkan</w:t>
+      </w:r>
+      <w:r>
+        <w:rPr>
+          <w:rFonts w:ascii="Times New Roman" w:hAnsi="Times New Roman" w:cs="Times New Roman"/>
+          <w:sz w:val="24"/>
+          <w:szCs w:val="24"/>
+          <w:lang w:val="id-ID"/>
+        </w:rPr>
+        <w:t xml:space="preserve"> </w:t>
+      </w:r>
+      <w:r>
+        <w:rPr>
+          <w:rFonts w:ascii="Times New Roman" w:hAnsi="Times New Roman" w:cs="Times New Roman"/>
+          <w:sz w:val="24"/>
+          <w:szCs w:val="24"/>
+        </w:rPr>
+        <w:t>mengenai</w:t>
+      </w:r>
+      <w:r>
+        <w:rPr>
+          <w:rFonts w:ascii="Times New Roman" w:hAnsi="Times New Roman" w:cs="Times New Roman"/>
+          <w:sz w:val="24"/>
+          <w:szCs w:val="24"/>
+          <w:lang w:val="id-ID"/>
+        </w:rPr>
+        <w:t xml:space="preserve"> </w:t>
+      </w:r>
+      <w:r>
+        <w:rPr>
+          <w:rFonts w:ascii="Times New Roman" w:hAnsi="Times New Roman" w:cs="Times New Roman"/>
+          <w:sz w:val="24"/>
+          <w:szCs w:val="24"/>
+        </w:rPr>
+        <w:t>sejarah</w:t>
+      </w:r>
+      <w:r>
+        <w:rPr>
+          <w:rFonts w:ascii="Times New Roman" w:hAnsi="Times New Roman" w:cs="Times New Roman"/>
+          <w:sz w:val="24"/>
+          <w:szCs w:val="24"/>
+          <w:lang w:val="id-ID"/>
+        </w:rPr>
+        <w:t xml:space="preserve"> </w:t>
+      </w:r>
+      <w:r>
+        <w:rPr>
+          <w:rFonts w:ascii="Times New Roman" w:hAnsi="Times New Roman" w:cs="Times New Roman"/>
+          <w:sz w:val="24"/>
+          <w:szCs w:val="24"/>
+        </w:rPr>
+        <w:t>singkat</w:t>
+      </w:r>
+      <w:r>
+        <w:rPr>
+          <w:rFonts w:ascii="Times New Roman" w:hAnsi="Times New Roman" w:cs="Times New Roman"/>
+          <w:sz w:val="24"/>
+          <w:szCs w:val="24"/>
+          <w:lang w:val="id-ID"/>
+        </w:rPr>
+        <w:t xml:space="preserve"> </w:t>
+      </w:r>
+      <w:r>
+        <w:rPr>
+          <w:rFonts w:ascii="Times New Roman" w:hAnsi="Times New Roman" w:cs="Times New Roman"/>
+          <w:sz w:val="24"/>
+          <w:szCs w:val="24"/>
+        </w:rPr>
+        <w:t>perusahaan</w:t>
+      </w:r>
+      <w:r>
+        <w:rPr>
+          <w:rFonts w:ascii="Times New Roman" w:hAnsi="Times New Roman" w:cs="Times New Roman"/>
+          <w:sz w:val="24"/>
+          <w:szCs w:val="24"/>
+        </w:rPr>
+        <w:t>, visi</w:t>
+      </w:r>
+      <w:r>
+        <w:rPr>
+          <w:rFonts w:ascii="Times New Roman" w:hAnsi="Times New Roman" w:cs="Times New Roman"/>
+          <w:sz w:val="24"/>
+          <w:szCs w:val="24"/>
+          <w:lang w:val="id-ID"/>
+        </w:rPr>
+        <w:t xml:space="preserve"> </w:t>
+      </w:r>
+      <w:r>
+        <w:rPr>
+          <w:rFonts w:ascii="Times New Roman" w:hAnsi="Times New Roman" w:cs="Times New Roman"/>
+          <w:sz w:val="24"/>
+          <w:szCs w:val="24"/>
+        </w:rPr>
+        <w:t>dan</w:t>
+      </w:r>
+      <w:r>
+        <w:rPr>
+          <w:rFonts w:ascii="Times New Roman" w:hAnsi="Times New Roman" w:cs="Times New Roman"/>
+          <w:sz w:val="24"/>
+          <w:szCs w:val="24"/>
+          <w:lang w:val="id-ID"/>
+        </w:rPr>
+        <w:t xml:space="preserve"> </w:t>
+      </w:r>
+      <w:r>
+        <w:rPr>
+          <w:rFonts w:ascii="Times New Roman" w:hAnsi="Times New Roman" w:cs="Times New Roman"/>
+          <w:sz w:val="24"/>
+          <w:szCs w:val="24"/>
+        </w:rPr>
+        <w:t>misi, dan</w:t>
+      </w:r>
+      <w:r>
+        <w:rPr>
+          <w:rFonts w:ascii="Times New Roman" w:hAnsi="Times New Roman" w:cs="Times New Roman"/>
+          <w:sz w:val="24"/>
+          <w:szCs w:val="24"/>
+          <w:lang w:val="id-ID"/>
+        </w:rPr>
+        <w:t xml:space="preserve"> </w:t>
+      </w:r>
+      <w:r>
+        <w:rPr>
+          <w:rFonts w:ascii="Times New Roman" w:hAnsi="Times New Roman" w:cs="Times New Roman"/>
+          <w:sz w:val="24"/>
+          <w:szCs w:val="24"/>
+        </w:rPr>
+        <w:t>struktur</w:t>
+      </w:r>
+      <w:r>
+        <w:rPr>
+          <w:rFonts w:ascii="Times New Roman" w:hAnsi="Times New Roman" w:cs="Times New Roman"/>
+          <w:sz w:val="24"/>
+          <w:szCs w:val="24"/>
+          <w:lang w:val="id-ID"/>
+        </w:rPr>
+        <w:t xml:space="preserve"> </w:t>
+      </w:r>
+      <w:r>
+        <w:rPr>
+          <w:rFonts w:ascii="Times New Roman" w:hAnsi="Times New Roman" w:cs="Times New Roman"/>
+          <w:sz w:val="24"/>
+          <w:szCs w:val="24"/>
+        </w:rPr>
+        <w:t>organisasi</w:t>
+      </w:r>
+      <w:r>
+        <w:rPr>
+          <w:rFonts w:ascii="Times New Roman" w:hAnsi="Times New Roman" w:cs="Times New Roman"/>
+          <w:sz w:val="24"/>
+          <w:szCs w:val="24"/>
+          <w:lang w:val="id-ID"/>
+        </w:rPr>
+        <w:t xml:space="preserve"> </w:t>
+      </w:r>
+      <w:r>
+        <w:rPr>
+          <w:rFonts w:ascii="Times New Roman" w:hAnsi="Times New Roman" w:cs="Times New Roman"/>
+          <w:sz w:val="24"/>
+          <w:szCs w:val="24"/>
+        </w:rPr>
+        <w:t>Radar Banjarmasin</w:t>
+      </w:r>
+      <w:r>
+        <w:rPr>
+          <w:rFonts w:ascii="Times New Roman" w:hAnsi="Times New Roman" w:cs="Times New Roman"/>
+          <w:sz w:val="24"/>
+          <w:szCs w:val="24"/>
+        </w:rPr>
+        <w:t>.</w:t>
       </w:r>
     </w:p>
     <w:p>
@@ -2524,7 +2920,25 @@
           <w:szCs w:val="24"/>
           <w:lang w:eastAsia="en-US"/>
         </w:rPr>
-        <w:t>Dalam bab ini menjelaskan tentang gambaran hasil penelitian dan pembahasan mengenai pembuatan desain dan rancangan aplikasi online order iklan berbasis web.</w:t>
+        <w:t xml:space="preserve">Dalam bab ini menjelaskan tentang gambaran hasil penelitian dan pembahasan mengenai pembuatan desain dan rancangan </w:t>
+      </w:r>
+      <w:r>
+        <w:rPr>
+          <w:rFonts w:hint="default" w:ascii="Times New Roman" w:hAnsi="Times New Roman" w:eastAsia="Calibri" w:cs="Times New Roman"/>
+          <w:sz w:val="24"/>
+          <w:szCs w:val="24"/>
+          <w:lang w:eastAsia="en-US"/>
+        </w:rPr>
+        <w:t>sistem informasi layanan iklan di koran radar banjarmasin</w:t>
+      </w:r>
+      <w:r>
+        <w:rPr>
+          <w:rFonts w:hint="default" w:ascii="Times New Roman" w:hAnsi="Times New Roman" w:eastAsia="Calibri" w:cs="Times New Roman"/>
+          <w:sz w:val="24"/>
+          <w:szCs w:val="24"/>
+          <w:lang w:eastAsia="en-US"/>
+        </w:rPr>
+        <w:t>.</w:t>
       </w:r>
     </w:p>
     <w:p>
@@ -2616,7 +3030,7 @@
       <w:headerReference r:id="rId4" w:type="default"/>
       <w:footerReference r:id="rId5" w:type="default"/>
       <w:pgSz w:w="11850" w:h="16783"/>
-      <w:pgMar w:top="1701" w:right="1701" w:bottom="1701" w:left="2268" w:header="720" w:footer="720" w:gutter="0"/>
+      <w:pgMar w:top="2268" w:right="1701" w:bottom="1701" w:left="2268" w:header="720" w:footer="720" w:gutter="0"/>
       <w:pgNumType w:fmt="decimal"/>
       <w:cols w:space="0" w:num="1"/>
       <w:rtlGutter w:val="0"/>
@@ -2650,7 +3064,7 @@
               <wp:extent cx="1828800" cy="1828800"/>
               <wp:effectExtent l="0" t="0" r="0" b="0"/>
               <wp:wrapNone/>
-              <wp:docPr id="1" name="Text Box 1"/>
+              <wp:docPr id="4" name="Text Box 4"/>
               <wp:cNvGraphicFramePr/>
               <a:graphic xmlns:a="http://schemas.openxmlformats.org/drawingml/2006/main">
                 <a:graphicData uri="http://schemas.microsoft.com/office/word/2010/wordprocessingShape">
@@ -2764,7 +3178,7 @@
         </mc:Choice>
         <mc:Fallback>
           <w:pict>
-            <v:shape id="_x0000_s1026" o:spid="_x0000_s1026" o:spt="202" type="#_x0000_t202" style="position:absolute;left:0pt;margin-top:0pt;height:144pt;width:144pt;mso-position-horizontal:center;mso-position-horizontal-relative:margin;mso-wrap-style:none;z-index:251658240;mso-width-relative:page;mso-height-relative:page;" filled="f" stroked="f" coordsize="21600,21600" o:gfxdata="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">
+            <v:shape id="_x0000_s1026" o:spid="_x0000_s1026" o:spt="202" type="#_x0000_t202" style="position:absolute;left:0pt;margin-top:0pt;height:144pt;width:144pt;mso-position-horizontal:center;mso-position-horizontal-relative:margin;mso-wrap-style:none;z-index:251658240;mso-width-relative:page;mso-height-relative:page;" filled="f" stroked="f" coordsize="21600,21600" o:gfxdata="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">
               <v:fill on="f" focussize="0,0"/>
               <v:stroke on="f" weight="0.5pt"/>
               <v:imagedata o:title=""/>
@@ -2855,7 +3269,7 @@
       <mc:AlternateContent>
         <mc:Choice Requires="wps">
           <w:drawing>
-            <wp:anchor distT="0" distB="0" distL="114300" distR="114300" simplePos="0" relativeHeight="251660288" behindDoc="0" locked="0" layoutInCell="1" allowOverlap="1">
+            <wp:anchor distT="0" distB="0" distL="114300" distR="114300" simplePos="0" relativeHeight="251659264" behindDoc="0" locked="0" layoutInCell="1" allowOverlap="1">
               <wp:simplePos x="0" y="0"/>
               <wp:positionH relativeFrom="margin">
                 <wp:align>right</wp:align>
@@ -2980,7 +3394,7 @@
         </mc:Choice>
         <mc:Fallback>
           <w:pict>
-            <v:shape id="_x0000_s1026" o:spid="_x0000_s1026" o:spt="202" type="#_x0000_t202" style="position:absolute;left:0pt;margin-top:0pt;height:144pt;width:144pt;mso-position-horizontal:right;mso-position-horizontal-relative:margin;mso-wrap-style:none;z-index:251660288;mso-width-relative:page;mso-height-relative:page;" filled="f" stroked="f" coordsize="21600,21600" o:gfxdata="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">
+            <v:shape id="_x0000_s1026" o:spid="_x0000_s1026" o:spt="202" type="#_x0000_t202" style="position:absolute;left:0pt;margin-top:0pt;height:144pt;width:144pt;mso-position-horizontal:right;mso-position-horizontal-relative:margin;mso-wrap-style:none;z-index:251659264;mso-width-relative:page;mso-height-relative:page;" filled="f" stroked="f" coordsize="21600,21600" o:gfxdata="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">
               <v:fill on="f" focussize="0,0"/>
               <v:stroke on="f" weight="0.5pt"/>
               <v:imagedata o:title=""/>
@@ -3325,7 +3739,7 @@
   <w:docDefaults>
     <w:rPrDefault>
       <w:rPr>
-        <w:rFonts w:asciiTheme="minorHAnsi" w:hAnsiTheme="minorHAnsi" w:eastAsiaTheme="minorHAnsi" w:cstheme="minorBidi"/>
+        <w:rFonts w:asciiTheme="minorHAnsi" w:hAnsiTheme="minorHAnsi" w:eastAsiaTheme="minorEastAsia" w:cstheme="minorBidi"/>
       </w:rPr>
     </w:rPrDefault>
   </w:docDefaults>

</xml_diff>

<commit_message>
Fix Title "Layanan Iklan Online"
</commit_message>
<xml_diff>
--- a/BAB I.docx
+++ b/BAB I.docx
@@ -39,7 +39,6 @@
     <w:p>
       <w:pPr>
         <w:spacing w:after="0" w:line="480" w:lineRule="auto"/>
-        <w:jc w:val="center"/>
         <w:rPr>
           <w:rFonts w:ascii="Times New Roman" w:hAnsi="Times New Roman" w:cs="Times New Roman"/>
           <w:b/>
@@ -233,7 +232,7 @@
           <w:szCs w:val="24"/>
           <w:lang w:eastAsia="en-US"/>
         </w:rPr>
-        <w:t>“SISTEM INFORMASI LAYANAN IKLAN DI K</w:t>
+        <w:t xml:space="preserve">“SISTEM INFORMASI LAYANAN IKLAN </w:t>
       </w:r>
       <w:r>
         <w:rPr>
@@ -244,6 +243,28 @@
           <w:szCs w:val="24"/>
           <w:lang w:val="id-ID" w:eastAsia="en-US"/>
         </w:rPr>
+        <w:t xml:space="preserve">ONLINE </w:t>
+      </w:r>
+      <w:r>
+        <w:rPr>
+          <w:rFonts w:ascii="Times New Roman" w:eastAsia="Calibri" w:hAnsi="Times New Roman" w:cs="Times New Roman"/>
+          <w:b/>
+          <w:bCs/>
+          <w:sz w:val="24"/>
+          <w:szCs w:val="24"/>
+          <w:lang w:eastAsia="en-US"/>
+        </w:rPr>
+        <w:t>DI K</w:t>
+      </w:r>
+      <w:r>
+        <w:rPr>
+          <w:rFonts w:ascii="Times New Roman" w:eastAsia="Calibri" w:hAnsi="Times New Roman" w:cs="Times New Roman"/>
+          <w:b/>
+          <w:bCs/>
+          <w:sz w:val="24"/>
+          <w:szCs w:val="24"/>
+          <w:lang w:val="id-ID" w:eastAsia="en-US"/>
+        </w:rPr>
         <w:t>ANTOR</w:t>
       </w:r>
       <w:r>
@@ -278,6 +299,8 @@
           <w:lang w:eastAsia="en-US"/>
         </w:rPr>
       </w:pPr>
+      <w:bookmarkStart w:id="0" w:name="_GoBack"/>
+      <w:bookmarkEnd w:id="0"/>
     </w:p>
     <w:p>
       <w:pPr>
@@ -1784,7 +1807,7 @@
           <w:szCs w:val="24"/>
         </w:rPr>
       </w:pPr>
-      <w:bookmarkStart w:id="0" w:name="_Toc426991"/>
+      <w:bookmarkStart w:id="1" w:name="_Toc426991"/>
       <w:r>
         <w:rPr>
           <w:rFonts w:ascii="Times New Roman" w:eastAsia="SimSun" w:hAnsi="Times New Roman" w:cs="Times New Roman"/>
@@ -1808,7 +1831,7 @@
         <w:tab/>
         <w:t>Sistematika Penulisan</w:t>
       </w:r>
-      <w:bookmarkEnd w:id="0"/>
+      <w:bookmarkEnd w:id="1"/>
     </w:p>
     <w:p>
       <w:pPr>
@@ -2276,18 +2299,7 @@
           <w:szCs w:val="24"/>
           <w:lang w:eastAsia="en-US"/>
         </w:rPr>
-        <w:t>Dalam bab ini menjelaskan tentang gambaran hasil penelitian dan pembahasa</w:t>
-      </w:r>
-      <w:bookmarkStart w:id="1" w:name="_GoBack"/>
-      <w:bookmarkEnd w:id="1"/>
-      <w:r>
-        <w:rPr>
-          <w:rFonts w:ascii="Times New Roman" w:eastAsia="Calibri" w:hAnsi="Times New Roman" w:cs="Times New Roman"/>
-          <w:sz w:val="24"/>
-          <w:szCs w:val="24"/>
-          <w:lang w:eastAsia="en-US"/>
-        </w:rPr>
-        <w:t xml:space="preserve">n mengenai pembuatan desain dan rancangan sistem </w:t>
+        <w:t xml:space="preserve">Dalam bab ini menjelaskan tentang gambaran hasil penelitian dan pembahasan mengenai pembuatan desain dan rancangan sistem </w:t>
       </w:r>
       <w:r>
         <w:rPr>
@@ -2786,7 +2798,7 @@
                               <w:sz w:val="24"/>
                               <w:szCs w:val="24"/>
                             </w:rPr>
-                            <w:t>5</w:t>
+                            <w:t>2</w:t>
                           </w:r>
                           <w:r>
                             <w:rPr>
@@ -2857,7 +2869,7 @@
                         <w:sz w:val="24"/>
                         <w:szCs w:val="24"/>
                       </w:rPr>
-                      <w:t>5</w:t>
+                      <w:t>2</w:t>
                     </w:r>
                     <w:r>
                       <w:rPr>

</xml_diff>